<commit_message>
Das neueste Fachkonzept, 06.07.17
neu
</commit_message>
<xml_diff>
--- a/Fachkonzept Wetterstation Team 2.docx
+++ b/Fachkonzept Wetterstation Team 2.docx
@@ -289,19 +289,11 @@
         </w:rPr>
         <w:tab/>
       </w:r>
-      <w:proofErr w:type="spellStart"/>
       <w:r>
         <w:rPr>
           <w:b/>
         </w:rPr>
-        <w:t>Kruppa</w:t>
-      </w:r>
-      <w:proofErr w:type="spellEnd"/>
-      <w:r>
-        <w:rPr>
-          <w:b/>
-        </w:rPr>
-        <w:t xml:space="preserve"> Alexander</w:t>
+        <w:t>Kruppa Alexander</w:t>
       </w:r>
       <w:r>
         <w:fldChar w:fldCharType="begin"/>
@@ -1950,9 +1942,7 @@
       <w:r>
         <w:t>“</w:t>
       </w:r>
-      <w:bookmarkStart w:id="19" w:name="_GoBack"/>
       <w:bookmarkEnd w:id="18"/>
-      <w:bookmarkEnd w:id="19"/>
     </w:p>
     <w:tbl>
       <w:tblPr>
@@ -1961,8 +1951,8 @@
         <w:tblLook w:val="04A0" w:firstRow="1" w:lastRow="0" w:firstColumn="1" w:lastColumn="0" w:noHBand="0" w:noVBand="1"/>
       </w:tblPr>
       <w:tblGrid>
-        <w:gridCol w:w="3824"/>
-        <w:gridCol w:w="6173"/>
+        <w:gridCol w:w="3805"/>
+        <w:gridCol w:w="6192"/>
       </w:tblGrid>
       <w:tr>
         <w:trPr>
@@ -2027,25 +2017,13 @@
           </w:tcPr>
           <w:p>
             <w:r>
-              <w:t>Die aktuelle</w:t>
-            </w:r>
-            <w:r>
-              <w:t xml:space="preserve">n Informationen der Wetterstation </w:t>
-            </w:r>
-            <w:r>
-              <w:t>angezeigt</w:t>
-            </w:r>
-            <w:r>
-              <w:t xml:space="preserve"> zu </w:t>
-            </w:r>
-            <w:r>
-              <w:t xml:space="preserve"> b</w:t>
+              <w:t>Temperatur, Luftdruck, Luftfeuchtigkeit und Helligkeit abl</w:t>
             </w:r>
             <w:r>
               <w:t>e</w:t>
             </w:r>
             <w:r>
-              <w:t>kommen</w:t>
+              <w:t>sen können</w:t>
             </w:r>
           </w:p>
         </w:tc>
@@ -2099,7 +2077,7 @@
       <w:pPr>
         <w:pStyle w:val="berschrift2"/>
       </w:pPr>
-      <w:bookmarkStart w:id="20" w:name="_Toc486944511"/>
+      <w:bookmarkStart w:id="19" w:name="_Toc486944511"/>
       <w:r>
         <w:t>User Story „</w:t>
       </w:r>
@@ -2109,7 +2087,7 @@
       <w:r>
         <w:t>“</w:t>
       </w:r>
-      <w:bookmarkEnd w:id="20"/>
+      <w:bookmarkEnd w:id="19"/>
     </w:p>
     <w:tbl>
       <w:tblPr>
@@ -2178,28 +2156,7 @@
           </w:tcPr>
           <w:p>
             <w:r>
-              <w:t xml:space="preserve">Auf einem Graphen die </w:t>
-            </w:r>
-            <w:r>
-              <w:t>Informationen der Wetterstation</w:t>
-            </w:r>
-            <w:r>
-              <w:t xml:space="preserve"> </w:t>
-            </w:r>
-            <w:r>
-              <w:t>über die letzten 24h aufgezeigt</w:t>
-            </w:r>
-            <w:r>
-              <w:t xml:space="preserve"> zu</w:t>
-            </w:r>
-            <w:r>
-              <w:t xml:space="preserve"> b</w:t>
-            </w:r>
-            <w:r>
-              <w:t>e</w:t>
-            </w:r>
-            <w:r>
-              <w:t>kommen</w:t>
+              <w:t>Pro Datum wie in 2.1 aufgelistet einen Graphen der mir das über 24h abträgt.</w:t>
             </w:r>
           </w:p>
         </w:tc>
@@ -2246,7 +2203,7 @@
       <w:pPr>
         <w:pStyle w:val="berschrift2"/>
       </w:pPr>
-      <w:bookmarkStart w:id="21" w:name="_Toc486944512"/>
+      <w:bookmarkStart w:id="20" w:name="_Toc486944512"/>
       <w:r>
         <w:t>User Story „</w:t>
       </w:r>
@@ -2256,7 +2213,7 @@
       <w:r>
         <w:t>“</w:t>
       </w:r>
-      <w:bookmarkEnd w:id="21"/>
+      <w:bookmarkEnd w:id="20"/>
     </w:p>
     <w:tbl>
       <w:tblPr>
@@ -2265,8 +2222,150 @@
         <w:tblLook w:val="04A0" w:firstRow="1" w:lastRow="0" w:firstColumn="1" w:lastColumn="0" w:noHBand="0" w:noVBand="1"/>
       </w:tblPr>
       <w:tblGrid>
-        <w:gridCol w:w="3826"/>
-        <w:gridCol w:w="6171"/>
+        <w:gridCol w:w="3802"/>
+        <w:gridCol w:w="6195"/>
+      </w:tblGrid>
+      <w:tr>
+        <w:trPr>
+          <w:trHeight w:val="578"/>
+        </w:trPr>
+        <w:tc>
+          <w:tcPr>
+            <w:tcW w:w="3802" w:type="dxa"/>
+          </w:tcPr>
+          <w:p>
+            <w:r>
+              <w:rPr>
+                <w:b/>
+              </w:rPr>
+              <w:t>Als</w:t>
+            </w:r>
+            <w:r>
+              <w:t xml:space="preserve"> &lt;Rolle&gt;</w:t>
+            </w:r>
+          </w:p>
+        </w:tc>
+        <w:tc>
+          <w:tcPr>
+            <w:tcW w:w="6195" w:type="dxa"/>
+          </w:tcPr>
+          <w:p>
+            <w:r>
+              <w:t>Hobbygärtner</w:t>
+            </w:r>
+          </w:p>
+        </w:tc>
+      </w:tr>
+      <w:tr>
+        <w:trPr>
+          <w:trHeight w:val="563"/>
+        </w:trPr>
+        <w:tc>
+          <w:tcPr>
+            <w:tcW w:w="3802" w:type="dxa"/>
+          </w:tcPr>
+          <w:p>
+            <w:r>
+              <w:rPr>
+                <w:b/>
+              </w:rPr>
+              <w:t>möchte ich</w:t>
+            </w:r>
+            <w:r>
+              <w:t xml:space="preserve"> &lt;Anliegen&gt;</w:t>
+            </w:r>
+          </w:p>
+        </w:tc>
+        <w:tc>
+          <w:tcPr>
+            <w:tcW w:w="6195" w:type="dxa"/>
+          </w:tcPr>
+          <w:p>
+            <w:r>
+              <w:t>Eine Warnung</w:t>
+            </w:r>
+            <w:r>
+              <w:t xml:space="preserve"> auf dem Desktop und auf dem Display der Wetterstation zu</w:t>
+            </w:r>
+            <w:r>
+              <w:t xml:space="preserve"> b</w:t>
+            </w:r>
+            <w:r>
+              <w:t>e</w:t>
+            </w:r>
+            <w:r>
+              <w:t xml:space="preserve">kommen wenn die Temperatur </w:t>
+            </w:r>
+            <w:r>
+              <w:t>eine von mir konfigurierte schwelle übersteigt. Standardmäßig 0°-35°</w:t>
+            </w:r>
+          </w:p>
+        </w:tc>
+      </w:tr>
+      <w:tr>
+        <w:trPr>
+          <w:trHeight w:val="829"/>
+        </w:trPr>
+        <w:tc>
+          <w:tcPr>
+            <w:tcW w:w="3802" w:type="dxa"/>
+          </w:tcPr>
+          <w:p>
+            <w:r>
+              <w:rPr>
+                <w:b/>
+              </w:rPr>
+              <w:t>um</w:t>
+            </w:r>
+            <w:r>
+              <w:t xml:space="preserve"> &lt;Grund/Nutzen&gt; </w:t>
+            </w:r>
+            <w:r>
+              <w:rPr>
+                <w:b/>
+              </w:rPr>
+              <w:t>zu erreichen</w:t>
+            </w:r>
+          </w:p>
+        </w:tc>
+        <w:tc>
+          <w:tcPr>
+            <w:tcW w:w="6195" w:type="dxa"/>
+          </w:tcPr>
+          <w:p>
+            <w:r>
+              <w:t>Zu wissen wann ich meine Pflanzen vor dem Frost schützen muss oder mehr gießen muss</w:t>
+            </w:r>
+          </w:p>
+        </w:tc>
+      </w:tr>
+    </w:tbl>
+    <w:p>
+      <w:pPr>
+        <w:pStyle w:val="berschrift2"/>
+      </w:pPr>
+      <w:r>
+        <w:t>User Story „</w:t>
+      </w:r>
+      <w:r>
+        <w:t>O</w:t>
+      </w:r>
+      <w:r>
+        <w:t>ptional</w:t>
+      </w:r>
+      <w:r>
+        <w:t>“</w:t>
+      </w:r>
+    </w:p>
+    <w:tbl>
+      <w:tblPr>
+        <w:tblStyle w:val="Tabellenraster"/>
+        <w:tblW w:w="0" w:type="auto"/>
+        <w:tblLook w:val="04A0" w:firstRow="1" w:lastRow="0" w:firstColumn="1" w:lastColumn="0" w:noHBand="0" w:noVBand="1"/>
+      </w:tblPr>
+      <w:tblGrid>
+        <w:gridCol w:w="3829"/>
+        <w:gridCol w:w="6168"/>
       </w:tblGrid>
       <w:tr>
         <w:trPr>
@@ -2294,7 +2393,7 @@
           </w:tcPr>
           <w:p>
             <w:r>
-              <w:t>Hobbygärtner</w:t>
+              <w:t>Anwender</w:t>
             </w:r>
           </w:p>
         </w:tc>
@@ -2325,19 +2424,7 @@
           </w:tcPr>
           <w:p>
             <w:r>
-              <w:t>Eine Warnung</w:t>
-            </w:r>
-            <w:r>
-              <w:t xml:space="preserve"> auf dem Desktop und auf dem Display der Wetterstation zu</w:t>
-            </w:r>
-            <w:r>
-              <w:t xml:space="preserve"> b</w:t>
-            </w:r>
-            <w:r>
-              <w:t>e</w:t>
-            </w:r>
-            <w:r>
-              <w:t>kommen wenn die Temperatur unter 0° oder über 35° ist</w:t>
+              <w:t>Die Graphen der aus 2.2 ausdrucken</w:t>
             </w:r>
           </w:p>
         </w:tc>
@@ -2374,18 +2461,19 @@
           </w:tcPr>
           <w:p>
             <w:r>
-              <w:t>Zu wissen wann ich meine Pflanzen vor dem Frost schützen muss oder mehr gießen muss</w:t>
+              <w:t>Um den Wetterverlauf zu archivieren</w:t>
             </w:r>
           </w:p>
         </w:tc>
       </w:tr>
     </w:tbl>
     <w:p/>
+    <w:p/>
     <w:p>
       <w:pPr>
         <w:pStyle w:val="berschrift2"/>
       </w:pPr>
-      <w:bookmarkStart w:id="22" w:name="_Toc486944513"/>
+      <w:bookmarkStart w:id="21" w:name="_Toc486944513"/>
       <w:r>
         <w:t>Textuelle Anford</w:t>
       </w:r>
@@ -2395,7 +2483,7 @@
       <w:r>
         <w:t>rungen</w:t>
       </w:r>
-      <w:bookmarkEnd w:id="22"/>
+      <w:bookmarkEnd w:id="21"/>
     </w:p>
     <w:p>
       <w:pPr>
@@ -2451,7 +2539,7 @@
       <w:pPr>
         <w:pStyle w:val="berschrift1"/>
       </w:pPr>
-      <w:bookmarkStart w:id="23" w:name="_Toc486944514"/>
+      <w:bookmarkStart w:id="22" w:name="_Toc486944514"/>
       <w:r>
         <w:lastRenderedPageBreak/>
         <w:t>Masken</w:t>
@@ -2459,7 +2547,7 @@
       <w:r>
         <w:t>definition</w:t>
       </w:r>
-      <w:bookmarkEnd w:id="23"/>
+      <w:bookmarkEnd w:id="22"/>
     </w:p>
     <w:p>
       <w:pPr>
@@ -2515,6 +2603,11 @@
       <w:r>
         <w:t>le Temperatur gut leserlich da.</w:t>
       </w:r>
+      <w:r>
+        <w:t xml:space="preserve"> Luftdruck, Luftfeuchtigkeit und Helligkeit sind ebenfalls gut sichtbar.</w:t>
+      </w:r>
+      <w:bookmarkStart w:id="23" w:name="_GoBack"/>
+      <w:bookmarkEnd w:id="23"/>
     </w:p>
     <w:p/>
     <w:p>
@@ -4494,23 +4587,13 @@
                 <w:szCs w:val="20"/>
               </w:rPr>
             </w:pPr>
-            <w:proofErr w:type="spellStart"/>
             <w:r>
               <w:rPr>
                 <w:rFonts w:cs="Arial"/>
                 <w:sz w:val="20"/>
                 <w:szCs w:val="20"/>
               </w:rPr>
-              <w:t>Kruppa</w:t>
-            </w:r>
-            <w:proofErr w:type="spellEnd"/>
-            <w:r>
-              <w:rPr>
-                <w:rFonts w:cs="Arial"/>
-                <w:sz w:val="20"/>
-                <w:szCs w:val="20"/>
-              </w:rPr>
-              <w:t>,</w:t>
+              <w:t>Kruppa,</w:t>
             </w:r>
           </w:p>
           <w:p>
@@ -4869,7 +4952,7 @@
               <w:sz w:val="20"/>
               <w:szCs w:val="20"/>
             </w:rPr>
-            <w:t>5</w:t>
+            <w:t>7</w:t>
           </w:r>
           <w:r>
             <w:rPr>
@@ -4918,7 +5001,7 @@
               <w:sz w:val="20"/>
               <w:szCs w:val="20"/>
             </w:rPr>
-            <w:t>11</w:t>
+            <w:t>12</w:t>
           </w:r>
           <w:r>
             <w:rPr>
@@ -5070,26 +5153,11 @@
               <w:szCs w:val="12"/>
             </w:rPr>
           </w:pPr>
-          <w:r>
-            <w:fldChar w:fldCharType="begin"/>
-          </w:r>
-          <w:r>
-            <w:instrText xml:space="preserve"> DOCPROPERTY  Name  \* MERGEFORMAT </w:instrText>
-          </w:r>
-          <w:r>
-            <w:fldChar w:fldCharType="separate"/>
-          </w:r>
-          <w:proofErr w:type="spellStart"/>
-          <w:r>
-            <w:t>Vorlage_Fachkonzept_MitBausteinen</w:t>
-          </w:r>
-          <w:proofErr w:type="spellEnd"/>
-          <w:r>
-            <w:t xml:space="preserve"> (Arbeitskopie).docx</w:t>
-          </w:r>
-          <w:r>
-            <w:fldChar w:fldCharType="end"/>
-          </w:r>
+          <w:fldSimple w:instr=" DOCPROPERTY  Name  \* MERGEFORMAT ">
+            <w:r>
+              <w:t>Vorlage_Fachkonzept_MitBausteinen (Arbeitskopie).docx</w:t>
+            </w:r>
+          </w:fldSimple>
         </w:p>
       </w:tc>
       <w:tc>
@@ -13394,7 +13462,7 @@
 </file>
 
 <file path=customXml/itemProps1.xml><?xml version="1.0" encoding="utf-8"?>
-<ds:datastoreItem xmlns:ds="http://schemas.openxmlformats.org/officeDocument/2006/customXml" ds:itemID="{CC2DC619-21E9-4B96-99E3-9361C4068F91}">
+<ds:datastoreItem xmlns:ds="http://schemas.openxmlformats.org/officeDocument/2006/customXml" ds:itemID="{D93FB45B-3C4F-4765-8025-636AB435041B}">
   <ds:schemaRefs>
     <ds:schemaRef ds:uri="http://schemas.openxmlformats.org/officeDocument/2006/bibliography"/>
   </ds:schemaRefs>

</xml_diff>